<commit_message>
fritzing ro bebin too 2-2
</commit_message>
<xml_diff>
--- a/محتویات دوره آموزشی/فصل 2/2-2 دکمه/جزوه/نوشته ها/جزوه 2-2.docx
+++ b/محتویات دوره آموزشی/فصل 2/2-2 دکمه/جزوه/نوشته ها/جزوه 2-2.docx
@@ -13,16 +13,7 @@
           <w:rFonts w:hint="cs"/>
           <w:rtl/>
         </w:rPr>
-        <w:t>دکمه از پایه‌ای‌ترین قطعات الکترونیکی است که ی</w:t>
-      </w:r>
-      <w:bookmarkStart w:id="0" w:name="_GoBack"/>
-      <w:bookmarkEnd w:id="0"/>
-      <w:r>
-        <w:rPr>
-          <w:rFonts w:hint="cs"/>
-          <w:rtl/>
-        </w:rPr>
-        <w:t xml:space="preserve">ادگیری آن مفاهیم پایه‌ای ضروری و مفیدی را در بردارد. </w:t>
+        <w:t xml:space="preserve">دکمه از پایه‌ای‌ترین قطعات الکترونیکی است که یادگیری آن مفاهیم پایه‌ای ضروری و مفیدی را در بردارد. </w:t>
       </w:r>
       <w:r>
         <w:rPr>
@@ -543,7 +534,6 @@
     <w:p>
       <w:pPr>
         <w:rPr>
-          <w:rFonts w:hint="cs"/>
           <w:rtl/>
         </w:rPr>
       </w:pPr>
@@ -559,21 +549,7 @@
           <w:rFonts w:hint="cs"/>
           <w:rtl/>
         </w:rPr>
-        <w:t xml:space="preserve">در تمام بردهای آردوینو، پین‌هایی با عنوان دیجیتال وجود دارند که یکی از وظایف آن‌ها تشخیص حالت منطقی نقاط مدار است که  با اتصال پین به هر نقطه و چند دستور نرم‌افزاری </w:t>
-      </w:r>
-      <w:r>
-        <w:rPr>
-          <w:rFonts w:hint="cs"/>
-          <w:rtl/>
-        </w:rPr>
-        <w:t>می‌توان</w:t>
-      </w:r>
-      <w:r>
-        <w:rPr>
-          <w:rFonts w:hint="cs"/>
-          <w:rtl/>
-        </w:rPr>
-        <w:t xml:space="preserve"> این کار را انجام داد.</w:t>
+        <w:t>در تمام بردهای آردوینو، پین‌هایی با عنوان دیجیتال وجود دارند که یکی از وظایف آن‌ها تشخیص حالت منطقی نقاط مدار است که  با اتصال پین به هر نقطه و چند دستور نرم‌افزاری می‌توان این کار را انجام داد.</w:t>
       </w:r>
     </w:p>
     <w:p>
@@ -664,32 +640,30 @@
           <v:shape id="_x0000_i1025" type="#_x0000_t75" style="width:4in;height:14.25pt" o:ole="">
             <v:imagedata r:id="rId6" o:title=""/>
           </v:shape>
-          <o:OLEObject Type="Embed" ProgID="WordPad.Document.1" ShapeID="_x0000_i1025" DrawAspect="Content" ObjectID="_1597824323" r:id="rId7"/>
+          <o:OLEObject Type="Embed" ProgID="WordPad.Document.1" ShapeID="_x0000_i1025" DrawAspect="Content" ObjectID="_1597913964" r:id="rId7"/>
         </w:object>
       </w:r>
-      <w:bookmarkStart w:id="1" w:name="_MON_1597821046"/>
-      <w:bookmarkEnd w:id="1"/>
+      <w:bookmarkStart w:id="0" w:name="_MON_1597821046"/>
+      <w:bookmarkEnd w:id="0"/>
       <w:r>
         <w:object w:dxaOrig="9026" w:dyaOrig="10545">
           <v:shape id="_x0000_i1026" type="#_x0000_t75" style="width:451.5pt;height:527.25pt" o:ole="">
             <v:imagedata r:id="rId8" o:title=""/>
           </v:shape>
-          <o:OLEObject Type="Embed" ProgID="Word.OpenDocumentText.12" ShapeID="_x0000_i1026" DrawAspect="Content" ObjectID="_1597824324" r:id="rId9"/>
+          <o:OLEObject Type="Embed" ProgID="Word.OpenDocumentText.12" ShapeID="_x0000_i1026" DrawAspect="Content" ObjectID="_1597913965" r:id="rId9"/>
         </w:object>
       </w:r>
     </w:p>
     <w:p>
       <w:pPr>
         <w:rPr>
-          <w:rFonts w:hint="cs"/>
-          <w:rtl/>
-        </w:rPr>
-      </w:pPr>
-    </w:p>
-    <w:p>
-      <w:pPr>
-        <w:rPr>
-          <w:rFonts w:hint="cs"/>
+          <w:rtl/>
+        </w:rPr>
+      </w:pPr>
+    </w:p>
+    <w:p>
+      <w:pPr>
+        <w:rPr>
           <w:rtl/>
         </w:rPr>
       </w:pPr>
@@ -802,6 +776,79 @@
     </w:p>
     <w:p>
       <w:pPr>
+        <w:jc w:val="center"/>
+        <w:rPr>
+          <w:noProof/>
+          <w:rtl/>
+        </w:rPr>
+      </w:pPr>
+    </w:p>
+    <w:p>
+      <w:pPr>
+        <w:jc w:val="center"/>
+        <w:rPr>
+          <w:rFonts w:hint="cs"/>
+          <w:rtl/>
+        </w:rPr>
+      </w:pPr>
+      <w:r>
+        <w:rPr>
+          <w:rFonts w:hint="cs"/>
+          <w:noProof/>
+          <w:rtl/>
+        </w:rPr>
+        <w:drawing>
+          <wp:inline distT="0" distB="0" distL="0" distR="0">
+            <wp:extent cx="3206484" cy="1695450"/>
+            <wp:effectExtent l="0" t="0" r="0" b="0"/>
+            <wp:docPr id="3" name="Picture 3"/>
+            <wp:cNvGraphicFramePr>
+              <a:graphicFrameLocks xmlns:a="http://schemas.openxmlformats.org/drawingml/2006/main" noChangeAspect="1"/>
+            </wp:cNvGraphicFramePr>
+            <a:graphic xmlns:a="http://schemas.openxmlformats.org/drawingml/2006/main">
+              <a:graphicData uri="http://schemas.openxmlformats.org/drawingml/2006/picture">
+                <pic:pic xmlns:pic="http://schemas.openxmlformats.org/drawingml/2006/picture">
+                  <pic:nvPicPr>
+                    <pic:cNvPr id="3" name="pull-up_schem.png"/>
+                    <pic:cNvPicPr/>
+                  </pic:nvPicPr>
+                  <pic:blipFill rotWithShape="1">
+                    <a:blip r:embed="rId10" cstate="print">
+                      <a:extLst>
+                        <a:ext uri="{28A0092B-C50C-407E-A947-70E740481C1C}">
+                          <a14:useLocalDpi xmlns:a14="http://schemas.microsoft.com/office/drawing/2010/main" val="0"/>
+                        </a:ext>
+                      </a:extLst>
+                    </a:blip>
+                    <a:srcRect b="24277"/>
+                    <a:stretch/>
+                  </pic:blipFill>
+                  <pic:spPr bwMode="auto">
+                    <a:xfrm>
+                      <a:off x="0" y="0"/>
+                      <a:ext cx="3263479" cy="1725586"/>
+                    </a:xfrm>
+                    <a:prstGeom prst="rect">
+                      <a:avLst/>
+                    </a:prstGeom>
+                    <a:ln>
+                      <a:noFill/>
+                    </a:ln>
+                    <a:extLst>
+                      <a:ext uri="{53640926-AAD7-44D8-BBD7-CCE9431645EC}">
+                        <a14:shadowObscured xmlns:a14="http://schemas.microsoft.com/office/drawing/2010/main"/>
+                      </a:ext>
+                    </a:extLst>
+                  </pic:spPr>
+                </pic:pic>
+              </a:graphicData>
+            </a:graphic>
+          </wp:inline>
+        </w:drawing>
+      </w:r>
+    </w:p>
+    <w:p>
+      <w:pPr>
         <w:rPr>
           <w:rtl/>
         </w:rPr>
@@ -844,7 +891,6 @@
     <w:p>
       <w:pPr>
         <w:rPr>
-          <w:rFonts w:hint="cs"/>
           <w:rtl/>
         </w:rPr>
       </w:pPr>
@@ -893,7 +939,6 @@
     <w:p>
       <w:pPr>
         <w:rPr>
-          <w:rFonts w:hint="cs"/>
           <w:rtl/>
         </w:rPr>
       </w:pPr>
@@ -926,12 +971,6 @@
       </w:r>
     </w:p>
     <w:p>
-      <w:pPr>
-        <w:rPr>
-          <w:rFonts w:hint="cs"/>
-          <w:rtl/>
-        </w:rPr>
-      </w:pPr>
       <w:r>
         <w:rPr>
           <w:rFonts w:hint="cs"/>
@@ -1010,37 +1049,110 @@
     </w:p>
     <w:p>
       <w:pPr>
-        <w:rPr>
-          <w:rtl/>
-        </w:rPr>
-      </w:pPr>
-    </w:p>
-    <w:p>
-      <w:pPr>
-        <w:rPr>
-          <w:rtl/>
-        </w:rPr>
-      </w:pPr>
-    </w:p>
-    <w:p>
-      <w:pPr>
+        <w:jc w:val="center"/>
+        <w:rPr>
+          <w:noProof/>
+          <w:rtl/>
+        </w:rPr>
+      </w:pPr>
+    </w:p>
+    <w:p>
+      <w:pPr>
+        <w:jc w:val="center"/>
+        <w:rPr>
+          <w:rtl/>
+        </w:rPr>
+      </w:pPr>
+      <w:r>
+        <w:rPr>
+          <w:noProof/>
+          <w:rtl/>
+        </w:rPr>
+        <w:lastRenderedPageBreak/>
+        <w:drawing>
+          <wp:inline distT="0" distB="0" distL="0" distR="0">
+            <wp:extent cx="3216699" cy="1685925"/>
+            <wp:effectExtent l="0" t="0" r="3175" b="0"/>
+            <wp:docPr id="2" name="Picture 2"/>
+            <wp:cNvGraphicFramePr>
+              <a:graphicFrameLocks xmlns:a="http://schemas.openxmlformats.org/drawingml/2006/main" noChangeAspect="1"/>
+            </wp:cNvGraphicFramePr>
+            <a:graphic xmlns:a="http://schemas.openxmlformats.org/drawingml/2006/main">
+              <a:graphicData uri="http://schemas.openxmlformats.org/drawingml/2006/picture">
+                <pic:pic xmlns:pic="http://schemas.openxmlformats.org/drawingml/2006/picture">
+                  <pic:nvPicPr>
+                    <pic:cNvPr id="2" name="pull-down_schem.png"/>
+                    <pic:cNvPicPr/>
+                  </pic:nvPicPr>
+                  <pic:blipFill rotWithShape="1">
+                    <a:blip r:embed="rId11" cstate="print">
+                      <a:extLst>
+                        <a:ext uri="{28A0092B-C50C-407E-A947-70E740481C1C}">
+                          <a14:useLocalDpi xmlns:a14="http://schemas.microsoft.com/office/drawing/2010/main" val="0"/>
+                        </a:ext>
+                      </a:extLst>
+                    </a:blip>
+                    <a:srcRect b="24294"/>
+                    <a:stretch/>
+                  </pic:blipFill>
+                  <pic:spPr bwMode="auto">
+                    <a:xfrm>
+                      <a:off x="0" y="0"/>
+                      <a:ext cx="3278003" cy="1718055"/>
+                    </a:xfrm>
+                    <a:prstGeom prst="rect">
+                      <a:avLst/>
+                    </a:prstGeom>
+                    <a:ln>
+                      <a:noFill/>
+                    </a:ln>
+                    <a:extLst>
+                      <a:ext uri="{53640926-AAD7-44D8-BBD7-CCE9431645EC}">
+                        <a14:shadowObscured xmlns:a14="http://schemas.microsoft.com/office/drawing/2010/main"/>
+                      </a:ext>
+                    </a:extLst>
+                  </pic:spPr>
+                </pic:pic>
+              </a:graphicData>
+            </a:graphic>
+          </wp:inline>
+        </w:drawing>
+      </w:r>
+    </w:p>
+    <w:p>
+      <w:pPr>
+        <w:rPr>
+          <w:rtl/>
+        </w:rPr>
+      </w:pPr>
+    </w:p>
+    <w:p>
+      <w:pPr>
+        <w:rPr>
+          <w:rtl/>
+        </w:rPr>
+      </w:pPr>
+      <w:bookmarkStart w:id="1" w:name="_GoBack"/>
+      <w:bookmarkEnd w:id="1"/>
+    </w:p>
+    <w:p>
+      <w:pPr>
+        <w:rPr>
+          <w:rFonts w:cs="B Titr"/>
+          <w:rtl/>
+        </w:rPr>
+      </w:pPr>
+      <w:r>
         <w:rPr>
           <w:rFonts w:cs="B Titr" w:hint="cs"/>
           <w:rtl/>
         </w:rPr>
-      </w:pPr>
-      <w:r>
-        <w:rPr>
-          <w:rFonts w:cs="B Titr" w:hint="cs"/>
-          <w:rtl/>
-        </w:rPr>
         <w:t>اهمیت وجود مقاومت</w:t>
       </w:r>
     </w:p>
     <w:p>
       <w:pPr>
         <w:rPr>
-          <w:rFonts w:hint="cs"/>
           <w:rtl/>
         </w:rPr>
       </w:pPr>
@@ -1079,7 +1191,6 @@
     <w:p>
       <w:pPr>
         <w:rPr>
-          <w:rFonts w:hint="cs"/>
           <w:rtl/>
         </w:rPr>
       </w:pPr>
@@ -1133,15 +1244,7 @@
           <w:rFonts w:hint="cs"/>
           <w:rtl/>
         </w:rPr>
-        <w:t xml:space="preserve"> یک است. اما اگر کلید وصل شود، این نقطه مستقیما به هر دو پتانسیل 5 ولت و صفر ولت متصل خواهد بود یعنی نمی‌توان برای آن وضعیت ثابتی در نظر گرفت. از سوی دیگر، مشکل بزرگتری که </w:t>
-      </w:r>
-      <w:r>
-        <w:rPr>
-          <w:rFonts w:hint="cs"/>
-          <w:rtl/>
-        </w:rPr>
-        <w:lastRenderedPageBreak/>
-        <w:t xml:space="preserve">ایجاد خواهد شد، جاری شدن جریان بسیار زیاد به دلیل اتصال کوتاه </w:t>
+        <w:t xml:space="preserve"> یک است. اما اگر کلید وصل شود، این نقطه مستقیما به هر دو پتانسیل 5 ولت و صفر ولت متصل خواهد بود یعنی نمی‌توان برای آن وضعیت ثابتی در نظر گرفت. از سوی دیگر، مشکل بزرگتری که ایجاد خواهد شد، جاری شدن جریان بسیار زیاد به دلیل اتصال کوتاه </w:t>
       </w:r>
       <w:r>
         <w:t xml:space="preserve">Vcc </w:t>
@@ -1228,7 +1331,6 @@
         <w:adjustRightInd w:val="0"/>
         <w:spacing w:after="0" w:line="240" w:lineRule="auto"/>
         <w:rPr>
-          <w:rFonts w:hint="cs"/>
           <w:rtl/>
         </w:rPr>
       </w:pPr>
@@ -1785,16 +1887,15 @@
     <w:p>
       <w:pPr>
         <w:rPr>
-          <w:rFonts w:hint="cs"/>
-          <w:rtl/>
-        </w:rPr>
-      </w:pPr>
-      <w:r>
-        <w:object w:dxaOrig="9026" w:dyaOrig="6190">
-          <v:shape id="_x0000_i1027" type="#_x0000_t75" style="width:451.5pt;height:309.75pt" o:ole="">
-            <v:imagedata r:id="rId10" o:title=""/>
+          <w:rtl/>
+        </w:rPr>
+      </w:pPr>
+      <w:r>
+        <w:object w:dxaOrig="9026" w:dyaOrig="6140">
+          <v:shape id="_x0000_i1029" type="#_x0000_t75" style="width:451.5pt;height:307.5pt" o:ole="">
+            <v:imagedata r:id="rId12" o:title=""/>
           </v:shape>
-          <o:OLEObject Type="Embed" ProgID="Word.OpenDocumentText.12" ShapeID="_x0000_i1027" DrawAspect="Content" ObjectID="_1597824325" r:id="rId11"/>
+          <o:OLEObject Type="Embed" ProgID="Word.OpenDocumentText.12" ShapeID="_x0000_i1029" DrawAspect="Content" ObjectID="_1597913966" r:id="rId13"/>
         </w:object>
       </w:r>
     </w:p>
@@ -1888,7 +1989,6 @@
     <w:p>
       <w:pPr>
         <w:rPr>
-          <w:rFonts w:hint="cs"/>
           <w:rtl/>
         </w:rPr>
       </w:pPr>
@@ -1904,6 +2004,7 @@
         <w:rPr>
           <w:rFonts w:cs="B Titr"/>
         </w:rPr>
+        <w:lastRenderedPageBreak/>
         <w:t>LED</w:t>
       </w:r>
       <w:r>
@@ -1969,10 +2070,10 @@
       </w:pPr>
       <w:r>
         <w:object w:dxaOrig="9026" w:dyaOrig="9062">
-          <v:shape id="_x0000_i1029" type="#_x0000_t75" style="width:451.5pt;height:453pt" o:ole="">
-            <v:imagedata r:id="rId12" o:title=""/>
+          <v:shape id="_x0000_i1027" type="#_x0000_t75" style="width:451.5pt;height:453pt" o:ole="">
+            <v:imagedata r:id="rId14" o:title=""/>
           </v:shape>
-          <o:OLEObject Type="Embed" ProgID="Word.OpenDocumentText.12" ShapeID="_x0000_i1029" DrawAspect="Content" ObjectID="_1597824326" r:id="rId13"/>
+          <o:OLEObject Type="Embed" ProgID="Word.OpenDocumentText.12" ShapeID="_x0000_i1027" DrawAspect="Content" ObjectID="_1597913967" r:id="rId15"/>
         </w:object>
       </w:r>
     </w:p>
@@ -1980,7 +2081,6 @@
       <w:pPr>
         <w:jc w:val="center"/>
         <w:rPr>
-          <w:rFonts w:hint="cs"/>
           <w:rtl/>
         </w:rPr>
       </w:pPr>
@@ -2024,6 +2124,7 @@
           <w:rFonts w:hint="cs"/>
           <w:rtl/>
         </w:rPr>
+        <w:lastRenderedPageBreak/>
         <w:t xml:space="preserve">اکنون تمرین را کمی متفاوت می‌کنیم. می‌خواهیم با فشردن دکمه، وضعیت کلید نسبت به حالت قبلش تغییر کند و تا زمانی که دکمه دوباره فشرده نشده‌است، ثابت بماند. </w:t>
       </w:r>
       <w:r>
@@ -2074,7 +2175,6 @@
           <w:rFonts w:hint="cs"/>
           <w:rtl/>
         </w:rPr>
-        <w:lastRenderedPageBreak/>
         <w:t>سه متغی</w:t>
       </w:r>
       <w:r>
@@ -2169,16 +2269,15 @@
       <w:r>
         <w:object w:dxaOrig="9026" w:dyaOrig="12681">
           <v:shape id="_x0000_i1028" type="#_x0000_t75" style="width:451.5pt;height:633.75pt" o:ole="">
-            <v:imagedata r:id="rId14" o:title=""/>
+            <v:imagedata r:id="rId16" o:title=""/>
           </v:shape>
-          <o:OLEObject Type="Embed" ProgID="Word.OpenDocumentText.12" ShapeID="_x0000_i1028" DrawAspect="Content" ObjectID="_1597824327" r:id="rId15"/>
+          <o:OLEObject Type="Embed" ProgID="Word.OpenDocumentText.12" ShapeID="_x0000_i1028" DrawAspect="Content" ObjectID="_1597913968" r:id="rId17"/>
         </w:object>
       </w:r>
     </w:p>
     <w:p>
       <w:pPr>
         <w:rPr>
-          <w:rFonts w:hint="cs"/>
           <w:rtl/>
         </w:rPr>
       </w:pPr>
@@ -2325,7 +2424,6 @@
     <w:p>
       <w:pPr>
         <w:rPr>
-          <w:rFonts w:hint="cs"/>
           <w:rtl/>
         </w:rPr>
       </w:pPr>
@@ -3045,7 +3143,7 @@
 </file>
 
 <file path=customXml/itemProps1.xml><?xml version="1.0" encoding="utf-8"?>
-<ds:datastoreItem xmlns:ds="http://schemas.openxmlformats.org/officeDocument/2006/customXml" ds:itemID="{D1D5E983-E09C-4E8A-9ACC-D4CA1AA5314F}">
+<ds:datastoreItem xmlns:ds="http://schemas.openxmlformats.org/officeDocument/2006/customXml" ds:itemID="{53EC445D-9B21-4E07-B2F4-FB8AAAEB2EC9}">
   <ds:schemaRefs>
     <ds:schemaRef ds:uri="http://schemas.openxmlformats.org/officeDocument/2006/bibliography"/>
   </ds:schemaRefs>

</xml_diff>

<commit_message>
2-3 ta byte kamel shod
</commit_message>
<xml_diff>
--- a/محتویات دوره آموزشی/فصل 2/2-2 دکمه/جزوه/نوشته ها/جزوه 2-2.docx
+++ b/محتویات دوره آموزشی/فصل 2/2-2 دکمه/جزوه/نوشته ها/جزوه 2-2.docx
@@ -104,6 +104,7 @@
     <w:p>
       <w:pPr>
         <w:rPr>
+          <w:rFonts w:hint="cs"/>
           <w:rtl/>
         </w:rPr>
       </w:pPr>
@@ -424,11 +425,9 @@
         </w:rPr>
         <w:t xml:space="preserve">این گونه از متغیر را در آردوینو با نماد </w:t>
       </w:r>
-      <w:proofErr w:type="spellStart"/>
       <w:r>
         <w:t>bool</w:t>
       </w:r>
-      <w:proofErr w:type="spellEnd"/>
       <w:r>
         <w:rPr>
           <w:rFonts w:hint="cs"/>
@@ -436,11 +435,9 @@
         </w:rPr>
         <w:t xml:space="preserve"> یا </w:t>
       </w:r>
-      <w:proofErr w:type="spellStart"/>
       <w:r>
         <w:t>boolean</w:t>
       </w:r>
-      <w:proofErr w:type="spellEnd"/>
       <w:r>
         <w:rPr>
           <w:rFonts w:hint="cs"/>
@@ -518,9 +515,9 @@
     </w:p>
     <w:p>
       <w:pPr>
+        <w:bidi w:val="0"/>
         <w:rPr>
           <w:rFonts w:cs="B Titr"/>
-          <w:rtl/>
         </w:rPr>
       </w:pPr>
       <w:r>
@@ -528,8 +525,13 @@
           <w:rFonts w:cs="B Titr" w:hint="cs"/>
           <w:rtl/>
         </w:rPr>
-        <w:t>خواندن دیجیتال</w:t>
-      </w:r>
+        <w:t xml:space="preserve"> </w:t>
+      </w:r>
+      <w:r>
+        <w:t>digitalRead()</w:t>
+      </w:r>
+      <w:bookmarkStart w:id="0" w:name="_GoBack"/>
+      <w:bookmarkEnd w:id="0"/>
     </w:p>
     <w:p>
       <w:pPr>
@@ -640,17 +642,17 @@
           <v:shape id="_x0000_i1025" type="#_x0000_t75" style="width:4in;height:14.25pt" o:ole="">
             <v:imagedata r:id="rId6" o:title=""/>
           </v:shape>
-          <o:OLEObject Type="Embed" ProgID="WordPad.Document.1" ShapeID="_x0000_i1025" DrawAspect="Content" ObjectID="_1597913964" r:id="rId7"/>
+          <o:OLEObject Type="Embed" ProgID="WordPad.Document.1" ShapeID="_x0000_i1025" DrawAspect="Content" ObjectID="_1597917393" r:id="rId7"/>
         </w:object>
       </w:r>
-      <w:bookmarkStart w:id="0" w:name="_MON_1597821046"/>
-      <w:bookmarkEnd w:id="0"/>
-      <w:r>
-        <w:object w:dxaOrig="9026" w:dyaOrig="10545">
-          <v:shape id="_x0000_i1026" type="#_x0000_t75" style="width:451.5pt;height:527.25pt" o:ole="">
+      <w:bookmarkStart w:id="1" w:name="_MON_1597821046"/>
+      <w:bookmarkEnd w:id="1"/>
+      <w:r>
+        <w:object w:dxaOrig="9026" w:dyaOrig="10161">
+          <v:shape id="_x0000_i1029" type="#_x0000_t75" style="width:451.5pt;height:507.75pt" o:ole="">
             <v:imagedata r:id="rId8" o:title=""/>
           </v:shape>
-          <o:OLEObject Type="Embed" ProgID="Word.OpenDocumentText.12" ShapeID="_x0000_i1026" DrawAspect="Content" ObjectID="_1597913965" r:id="rId9"/>
+          <o:OLEObject Type="Embed" ProgID="Word.OpenDocumentText.12" ShapeID="_x0000_i1029" DrawAspect="Content" ObjectID="_1597917394" r:id="rId9"/>
         </w:object>
       </w:r>
     </w:p>
@@ -700,7 +702,13 @@
       </w:r>
     </w:p>
     <w:p/>
-    <w:p/>
+    <w:p>
+      <w:pPr>
+        <w:rPr>
+          <w:rFonts w:hint="cs"/>
+        </w:rPr>
+      </w:pPr>
+    </w:p>
     <w:p>
       <w:pPr>
         <w:rPr>
@@ -787,7 +795,6 @@
       <w:pPr>
         <w:jc w:val="center"/>
         <w:rPr>
-          <w:rFonts w:hint="cs"/>
           <w:rtl/>
         </w:rPr>
       </w:pPr>
@@ -1132,8 +1139,6 @@
           <w:rtl/>
         </w:rPr>
       </w:pPr>
-      <w:bookmarkStart w:id="1" w:name="_GoBack"/>
-      <w:bookmarkEnd w:id="1"/>
     </w:p>
     <w:p>
       <w:pPr>
@@ -1321,7 +1326,14 @@
           <w:rFonts w:hint="cs"/>
           <w:rtl/>
         </w:rPr>
-        <w:t xml:space="preserve">نویز یعنی اثرات ناخواسته‌ای که از بیرون یا درون سیستم روی وضعیت یا عملکرد سیستم تاثیر می‌گذارند. </w:t>
+        <w:t>نویز یعنی اثرات ناخواسته‌ای که از بیرون یا درون سیستم روی وضعیت ی</w:t>
+      </w:r>
+      <w:r>
+        <w:rPr>
+          <w:rFonts w:hint="cs"/>
+          <w:rtl/>
+        </w:rPr>
+        <w:t>ا عملکرد سیستم تاثیر می‌گذارند.</w:t>
       </w:r>
     </w:p>
     <w:p>
@@ -1804,7 +1816,7 @@
           <w:rFonts w:hint="cs"/>
           <w:rtl/>
         </w:rPr>
-        <w:t xml:space="preserve"> سخت‌افزاری و نرم‌افزاری. </w:t>
+        <w:t xml:space="preserve"> سخت‌افزاری و نرم‌افزاری.</w:t>
       </w:r>
     </w:p>
     <w:p>
@@ -1892,10 +1904,10 @@
       </w:pPr>
       <w:r>
         <w:object w:dxaOrig="9026" w:dyaOrig="6140">
-          <v:shape id="_x0000_i1029" type="#_x0000_t75" style="width:451.5pt;height:307.5pt" o:ole="">
+          <v:shape id="_x0000_i1026" type="#_x0000_t75" style="width:451.5pt;height:307.5pt" o:ole="">
             <v:imagedata r:id="rId12" o:title=""/>
           </v:shape>
-          <o:OLEObject Type="Embed" ProgID="Word.OpenDocumentText.12" ShapeID="_x0000_i1029" DrawAspect="Content" ObjectID="_1597913966" r:id="rId13"/>
+          <o:OLEObject Type="Embed" ProgID="Word.OpenDocumentText.12" ShapeID="_x0000_i1026" DrawAspect="Content" ObjectID="_1597917395" r:id="rId13"/>
         </w:object>
       </w:r>
     </w:p>
@@ -2073,7 +2085,7 @@
           <v:shape id="_x0000_i1027" type="#_x0000_t75" style="width:451.5pt;height:453pt" o:ole="">
             <v:imagedata r:id="rId14" o:title=""/>
           </v:shape>
-          <o:OLEObject Type="Embed" ProgID="Word.OpenDocumentText.12" ShapeID="_x0000_i1027" DrawAspect="Content" ObjectID="_1597913967" r:id="rId15"/>
+          <o:OLEObject Type="Embed" ProgID="Word.OpenDocumentText.12" ShapeID="_x0000_i1027" DrawAspect="Content" ObjectID="_1597917396" r:id="rId15"/>
         </w:object>
       </w:r>
     </w:p>
@@ -2094,15 +2106,32 @@
     </w:p>
     <w:p>
       <w:pPr>
+        <w:jc w:val="center"/>
+        <w:rPr>
+          <w:rtl/>
+        </w:rPr>
+      </w:pPr>
+    </w:p>
+    <w:p>
+      <w:pPr>
+        <w:jc w:val="center"/>
+        <w:rPr>
+          <w:rtl/>
+        </w:rPr>
+      </w:pPr>
+    </w:p>
+    <w:p>
+      <w:pPr>
+        <w:rPr>
+          <w:rFonts w:cs="B Titr" w:hint="cs"/>
+          <w:rtl/>
+        </w:rPr>
+      </w:pPr>
+      <w:r>
         <w:rPr>
           <w:rFonts w:cs="B Titr"/>
-          <w:rtl/>
-        </w:rPr>
-      </w:pPr>
-      <w:r>
-        <w:rPr>
-          <w:rFonts w:cs="B Titr"/>
-        </w:rPr>
+        </w:rPr>
+        <w:lastRenderedPageBreak/>
         <w:t>LED</w:t>
       </w:r>
       <w:r>
@@ -2124,7 +2153,6 @@
           <w:rFonts w:hint="cs"/>
           <w:rtl/>
         </w:rPr>
-        <w:lastRenderedPageBreak/>
         <w:t xml:space="preserve">اکنون تمرین را کمی متفاوت می‌کنیم. می‌خواهیم با فشردن دکمه، وضعیت کلید نسبت به حالت قبلش تغییر کند و تا زمانی که دکمه دوباره فشرده نشده‌است، ثابت بماند. </w:t>
       </w:r>
       <w:r>
@@ -2214,11 +2242,9 @@
         </w:rPr>
         <w:t xml:space="preserve"> تبدیل شود و برعکس پس متغیری </w:t>
       </w:r>
-      <w:proofErr w:type="spellStart"/>
       <w:r>
         <w:t>boolean</w:t>
       </w:r>
-      <w:proofErr w:type="spellEnd"/>
       <w:r>
         <w:rPr>
           <w:rFonts w:hint="cs"/>
@@ -2271,7 +2297,7 @@
           <v:shape id="_x0000_i1028" type="#_x0000_t75" style="width:451.5pt;height:633.75pt" o:ole="">
             <v:imagedata r:id="rId16" o:title=""/>
           </v:shape>
-          <o:OLEObject Type="Embed" ProgID="Word.OpenDocumentText.12" ShapeID="_x0000_i1028" DrawAspect="Content" ObjectID="_1597913968" r:id="rId17"/>
+          <o:OLEObject Type="Embed" ProgID="Word.OpenDocumentText.12" ShapeID="_x0000_i1028" DrawAspect="Content" ObjectID="_1597917397" r:id="rId17"/>
         </w:object>
       </w:r>
     </w:p>
@@ -2404,21 +2430,7 @@
         <w:rPr>
           <w:rFonts w:cstheme="minorBidi"/>
         </w:rPr>
-        <w:t>#</w:t>
-      </w:r>
-      <w:proofErr w:type="gramStart"/>
-      <w:r>
-        <w:rPr>
-          <w:rFonts w:cstheme="minorBidi"/>
-        </w:rPr>
-        <w:t>digitalRead(</w:t>
-      </w:r>
-      <w:proofErr w:type="gramEnd"/>
-      <w:r>
-        <w:rPr>
-          <w:rFonts w:cstheme="minorBidi"/>
-        </w:rPr>
-        <w:t>) #Pull-up Resistor #Pull-down Resistor</w:t>
+        <w:t>#digitalRead() #Pull-up Resistor #Pull-down Resistor</w:t>
       </w:r>
     </w:p>
     <w:p>
@@ -3143,7 +3155,7 @@
 </file>
 
 <file path=customXml/itemProps1.xml><?xml version="1.0" encoding="utf-8"?>
-<ds:datastoreItem xmlns:ds="http://schemas.openxmlformats.org/officeDocument/2006/customXml" ds:itemID="{53EC445D-9B21-4E07-B2F4-FB8AAAEB2EC9}">
+<ds:datastoreItem xmlns:ds="http://schemas.openxmlformats.org/officeDocument/2006/customXml" ds:itemID="{55219EF6-95A4-4E04-B458-EBA74343053F}">
   <ds:schemaRefs>
     <ds:schemaRef ds:uri="http://schemas.openxmlformats.org/officeDocument/2006/bibliography"/>
   </ds:schemaRefs>

</xml_diff>